<commit_message>
działający front, back i rds w aws
</commit_message>
<xml_diff>
--- a/projekt chmury 1.docx
+++ b/projekt chmury 1.docx
@@ -178,7 +178,13 @@
     </w:p>
     <w:p>
       <w:r>
-        <w:t>Najpierw skupiłem się aby wszystko działało na localhoście, zanim zsynchronizuję projekt z aws’em</w:t>
+        <w:t>Najpierw skupiłem się aby wszystko działało na localhoście, zanim zsynchronizuję projekt z aws</w:t>
+      </w:r>
+      <w:r>
+        <w:t>’</w:t>
+      </w:r>
+      <w:r>
+        <w:t>em</w:t>
       </w:r>
     </w:p>
     <w:p>
@@ -774,18 +780,18 @@
     <w:p>
       <w:r>
         <w:drawing>
-          <wp:inline distT="0" distB="0" distL="0" distR="0" wp14:anchorId="74FA91ED" wp14:editId="1177C8E6">
-            <wp:extent cx="5760720" cy="4102735"/>
-            <wp:effectExtent l="0" t="0" r="0" b="0"/>
-            <wp:docPr id="1313382269" name="Obraz 1"/>
-            <wp:cNvGraphicFramePr>
-              <a:graphicFrameLocks xmlns:a="http://schemas.openxmlformats.org/drawingml/2006/main" noChangeAspect="1"/>
-            </wp:cNvGraphicFramePr>
-            <a:graphic xmlns:a="http://schemas.openxmlformats.org/drawingml/2006/main">
-              <a:graphicData uri="http://schemas.openxmlformats.org/drawingml/2006/picture">
-                <pic:pic xmlns:pic="http://schemas.openxmlformats.org/drawingml/2006/picture">
-                  <pic:nvPicPr>
-                    <pic:cNvPr id="1313382269" name=""/>
+          <wp:inline distT="0" distB="0" distL="0" distR="0" wp14:anchorId="2D886787" wp14:editId="61CD08EB">
+            <wp:extent cx="5760720" cy="4093845"/>
+            <wp:effectExtent l="0" t="0" r="0" b="1905"/>
+            <wp:docPr id="1291774928" name="Obraz 1"/>
+            <wp:cNvGraphicFramePr>
+              <a:graphicFrameLocks xmlns:a="http://schemas.openxmlformats.org/drawingml/2006/main" noChangeAspect="1"/>
+            </wp:cNvGraphicFramePr>
+            <a:graphic xmlns:a="http://schemas.openxmlformats.org/drawingml/2006/main">
+              <a:graphicData uri="http://schemas.openxmlformats.org/drawingml/2006/picture">
+                <pic:pic xmlns:pic="http://schemas.openxmlformats.org/drawingml/2006/picture">
+                  <pic:nvPicPr>
+                    <pic:cNvPr id="1291774928" name=""/>
                     <pic:cNvPicPr/>
                   </pic:nvPicPr>
                   <pic:blipFill>
@@ -797,7 +803,7 @@
                   <pic:spPr>
                     <a:xfrm>
                       <a:off x="0" y="0"/>
-                      <a:ext cx="5760720" cy="4102735"/>
+                      <a:ext cx="5760720" cy="4093845"/>
                     </a:xfrm>
                     <a:prstGeom prst="rect">
                       <a:avLst/>
@@ -853,6 +859,440 @@
             </a:graphic>
           </wp:inline>
         </w:drawing>
+      </w:r>
+    </w:p>
+    <w:p/>
+    <w:p>
+      <w:r>
+        <w:t>Manualnie skonfigurowany aws:</w:t>
+      </w:r>
+      <w:r>
+        <w:drawing>
+          <wp:inline distT="0" distB="0" distL="0" distR="0" wp14:anchorId="65BF32AE" wp14:editId="7DD589DB">
+            <wp:extent cx="5760720" cy="854710"/>
+            <wp:effectExtent l="0" t="0" r="0" b="2540"/>
+            <wp:docPr id="1594100427" name="Obraz 1"/>
+            <wp:cNvGraphicFramePr>
+              <a:graphicFrameLocks xmlns:a="http://schemas.openxmlformats.org/drawingml/2006/main" noChangeAspect="1"/>
+            </wp:cNvGraphicFramePr>
+            <a:graphic xmlns:a="http://schemas.openxmlformats.org/drawingml/2006/main">
+              <a:graphicData uri="http://schemas.openxmlformats.org/drawingml/2006/picture">
+                <pic:pic xmlns:pic="http://schemas.openxmlformats.org/drawingml/2006/picture">
+                  <pic:nvPicPr>
+                    <pic:cNvPr id="1594100427" name=""/>
+                    <pic:cNvPicPr/>
+                  </pic:nvPicPr>
+                  <pic:blipFill>
+                    <a:blip r:embed="rId25"/>
+                    <a:stretch>
+                      <a:fillRect/>
+                    </a:stretch>
+                  </pic:blipFill>
+                  <pic:spPr>
+                    <a:xfrm>
+                      <a:off x="0" y="0"/>
+                      <a:ext cx="5760720" cy="854710"/>
+                    </a:xfrm>
+                    <a:prstGeom prst="rect">
+                      <a:avLst/>
+                    </a:prstGeom>
+                  </pic:spPr>
+                </pic:pic>
+              </a:graphicData>
+            </a:graphic>
+          </wp:inline>
+        </w:drawing>
+      </w:r>
+      <w:r>
+        <w:drawing>
+          <wp:inline distT="0" distB="0" distL="0" distR="0" wp14:anchorId="1CD645BD" wp14:editId="7B7AD25A">
+            <wp:extent cx="5760720" cy="1009015"/>
+            <wp:effectExtent l="0" t="0" r="0" b="635"/>
+            <wp:docPr id="2029365111" name="Obraz 1"/>
+            <wp:cNvGraphicFramePr>
+              <a:graphicFrameLocks xmlns:a="http://schemas.openxmlformats.org/drawingml/2006/main" noChangeAspect="1"/>
+            </wp:cNvGraphicFramePr>
+            <a:graphic xmlns:a="http://schemas.openxmlformats.org/drawingml/2006/main">
+              <a:graphicData uri="http://schemas.openxmlformats.org/drawingml/2006/picture">
+                <pic:pic xmlns:pic="http://schemas.openxmlformats.org/drawingml/2006/picture">
+                  <pic:nvPicPr>
+                    <pic:cNvPr id="2029365111" name=""/>
+                    <pic:cNvPicPr/>
+                  </pic:nvPicPr>
+                  <pic:blipFill>
+                    <a:blip r:embed="rId26"/>
+                    <a:stretch>
+                      <a:fillRect/>
+                    </a:stretch>
+                  </pic:blipFill>
+                  <pic:spPr>
+                    <a:xfrm>
+                      <a:off x="0" y="0"/>
+                      <a:ext cx="5760720" cy="1009015"/>
+                    </a:xfrm>
+                    <a:prstGeom prst="rect">
+                      <a:avLst/>
+                    </a:prstGeom>
+                  </pic:spPr>
+                </pic:pic>
+              </a:graphicData>
+            </a:graphic>
+          </wp:inline>
+        </w:drawing>
+      </w:r>
+      <w:r>
+        <w:drawing>
+          <wp:inline distT="0" distB="0" distL="0" distR="0" wp14:anchorId="1615F6C6" wp14:editId="59C91A9B">
+            <wp:extent cx="5760720" cy="1233805"/>
+            <wp:effectExtent l="0" t="0" r="0" b="4445"/>
+            <wp:docPr id="1259743223" name="Obraz 1"/>
+            <wp:cNvGraphicFramePr>
+              <a:graphicFrameLocks xmlns:a="http://schemas.openxmlformats.org/drawingml/2006/main" noChangeAspect="1"/>
+            </wp:cNvGraphicFramePr>
+            <a:graphic xmlns:a="http://schemas.openxmlformats.org/drawingml/2006/main">
+              <a:graphicData uri="http://schemas.openxmlformats.org/drawingml/2006/picture">
+                <pic:pic xmlns:pic="http://schemas.openxmlformats.org/drawingml/2006/picture">
+                  <pic:nvPicPr>
+                    <pic:cNvPr id="1259743223" name=""/>
+                    <pic:cNvPicPr/>
+                  </pic:nvPicPr>
+                  <pic:blipFill>
+                    <a:blip r:embed="rId27"/>
+                    <a:stretch>
+                      <a:fillRect/>
+                    </a:stretch>
+                  </pic:blipFill>
+                  <pic:spPr>
+                    <a:xfrm>
+                      <a:off x="0" y="0"/>
+                      <a:ext cx="5760720" cy="1233805"/>
+                    </a:xfrm>
+                    <a:prstGeom prst="rect">
+                      <a:avLst/>
+                    </a:prstGeom>
+                  </pic:spPr>
+                </pic:pic>
+              </a:graphicData>
+            </a:graphic>
+          </wp:inline>
+        </w:drawing>
+      </w:r>
+    </w:p>
+    <w:p>
+      <w:r>
+        <w:rPr>
+          <w:noProof/>
+        </w:rPr>
+        <w:lastRenderedPageBreak/>
+        <w:drawing>
+          <wp:inline distT="0" distB="0" distL="0" distR="0" wp14:anchorId="48ACB099" wp14:editId="3099A965">
+            <wp:extent cx="5760720" cy="1060450"/>
+            <wp:effectExtent l="0" t="0" r="0" b="6350"/>
+            <wp:docPr id="864436446" name="Obraz 1"/>
+            <wp:cNvGraphicFramePr>
+              <a:graphicFrameLocks xmlns:a="http://schemas.openxmlformats.org/drawingml/2006/main" noChangeAspect="1"/>
+            </wp:cNvGraphicFramePr>
+            <a:graphic xmlns:a="http://schemas.openxmlformats.org/drawingml/2006/main">
+              <a:graphicData uri="http://schemas.openxmlformats.org/drawingml/2006/picture">
+                <pic:pic xmlns:pic="http://schemas.openxmlformats.org/drawingml/2006/picture">
+                  <pic:nvPicPr>
+                    <pic:cNvPr id="864436446" name=""/>
+                    <pic:cNvPicPr/>
+                  </pic:nvPicPr>
+                  <pic:blipFill>
+                    <a:blip r:embed="rId28" cstate="print">
+                      <a:extLst>
+                        <a:ext uri="{28A0092B-C50C-407E-A947-70E740481C1C}">
+                          <a14:useLocalDpi xmlns:a14="http://schemas.microsoft.com/office/drawing/2010/main" val="0"/>
+                        </a:ext>
+                      </a:extLst>
+                    </a:blip>
+                    <a:stretch>
+                      <a:fillRect/>
+                    </a:stretch>
+                  </pic:blipFill>
+                  <pic:spPr>
+                    <a:xfrm>
+                      <a:off x="0" y="0"/>
+                      <a:ext cx="5760720" cy="1060450"/>
+                    </a:xfrm>
+                    <a:prstGeom prst="rect">
+                      <a:avLst/>
+                    </a:prstGeom>
+                  </pic:spPr>
+                </pic:pic>
+              </a:graphicData>
+            </a:graphic>
+          </wp:inline>
+        </w:drawing>
+      </w:r>
+      <w:r>
+        <w:drawing>
+          <wp:inline distT="0" distB="0" distL="0" distR="0" wp14:anchorId="74362C6E" wp14:editId="164075D2">
+            <wp:extent cx="5760720" cy="3190875"/>
+            <wp:effectExtent l="0" t="0" r="0" b="9525"/>
+            <wp:docPr id="1046193142" name="Obraz 1"/>
+            <wp:cNvGraphicFramePr>
+              <a:graphicFrameLocks xmlns:a="http://schemas.openxmlformats.org/drawingml/2006/main" noChangeAspect="1"/>
+            </wp:cNvGraphicFramePr>
+            <a:graphic xmlns:a="http://schemas.openxmlformats.org/drawingml/2006/main">
+              <a:graphicData uri="http://schemas.openxmlformats.org/drawingml/2006/picture">
+                <pic:pic xmlns:pic="http://schemas.openxmlformats.org/drawingml/2006/picture">
+                  <pic:nvPicPr>
+                    <pic:cNvPr id="1046193142" name=""/>
+                    <pic:cNvPicPr/>
+                  </pic:nvPicPr>
+                  <pic:blipFill>
+                    <a:blip r:embed="rId29"/>
+                    <a:stretch>
+                      <a:fillRect/>
+                    </a:stretch>
+                  </pic:blipFill>
+                  <pic:spPr>
+                    <a:xfrm>
+                      <a:off x="0" y="0"/>
+                      <a:ext cx="5760720" cy="3190875"/>
+                    </a:xfrm>
+                    <a:prstGeom prst="rect">
+                      <a:avLst/>
+                    </a:prstGeom>
+                  </pic:spPr>
+                </pic:pic>
+              </a:graphicData>
+            </a:graphic>
+          </wp:inline>
+        </w:drawing>
+      </w:r>
+    </w:p>
+    <w:p>
+      <w:r>
+        <w:t xml:space="preserve">Działający frontend </w:t>
+      </w:r>
+      <w:r>
+        <w:t xml:space="preserve">i backend </w:t>
+      </w:r>
+      <w:r>
+        <w:t>na aws z linka</w:t>
+      </w:r>
+      <w:r>
+        <w:t xml:space="preserve">, po zalogowaniu wysyłamy wiadomość do innego użytkownika (test do marek) </w:t>
+      </w:r>
+    </w:p>
+    <w:p>
+      <w:r>
+        <w:lastRenderedPageBreak/>
+        <w:drawing>
+          <wp:inline distT="0" distB="0" distL="0" distR="0" wp14:anchorId="1C1DFB64" wp14:editId="07089087">
+            <wp:extent cx="5760720" cy="5941060"/>
+            <wp:effectExtent l="0" t="0" r="0" b="2540"/>
+            <wp:docPr id="1478817024" name="Obraz 1"/>
+            <wp:cNvGraphicFramePr>
+              <a:graphicFrameLocks xmlns:a="http://schemas.openxmlformats.org/drawingml/2006/main" noChangeAspect="1"/>
+            </wp:cNvGraphicFramePr>
+            <a:graphic xmlns:a="http://schemas.openxmlformats.org/drawingml/2006/main">
+              <a:graphicData uri="http://schemas.openxmlformats.org/drawingml/2006/picture">
+                <pic:pic xmlns:pic="http://schemas.openxmlformats.org/drawingml/2006/picture">
+                  <pic:nvPicPr>
+                    <pic:cNvPr id="1478817024" name=""/>
+                    <pic:cNvPicPr/>
+                  </pic:nvPicPr>
+                  <pic:blipFill>
+                    <a:blip r:embed="rId30"/>
+                    <a:stretch>
+                      <a:fillRect/>
+                    </a:stretch>
+                  </pic:blipFill>
+                  <pic:spPr>
+                    <a:xfrm>
+                      <a:off x="0" y="0"/>
+                      <a:ext cx="5760720" cy="5941060"/>
+                    </a:xfrm>
+                    <a:prstGeom prst="rect">
+                      <a:avLst/>
+                    </a:prstGeom>
+                  </pic:spPr>
+                </pic:pic>
+              </a:graphicData>
+            </a:graphic>
+          </wp:inline>
+        </w:drawing>
+      </w:r>
+      <w:r>
+        <w:lastRenderedPageBreak/>
+        <w:drawing>
+          <wp:inline distT="0" distB="0" distL="0" distR="0" wp14:anchorId="572E7202" wp14:editId="086F1A41">
+            <wp:extent cx="5760720" cy="3135630"/>
+            <wp:effectExtent l="0" t="0" r="0" b="7620"/>
+            <wp:docPr id="1191684835" name="Obraz 1"/>
+            <wp:cNvGraphicFramePr>
+              <a:graphicFrameLocks xmlns:a="http://schemas.openxmlformats.org/drawingml/2006/main" noChangeAspect="1"/>
+            </wp:cNvGraphicFramePr>
+            <a:graphic xmlns:a="http://schemas.openxmlformats.org/drawingml/2006/main">
+              <a:graphicData uri="http://schemas.openxmlformats.org/drawingml/2006/picture">
+                <pic:pic xmlns:pic="http://schemas.openxmlformats.org/drawingml/2006/picture">
+                  <pic:nvPicPr>
+                    <pic:cNvPr id="1191684835" name=""/>
+                    <pic:cNvPicPr/>
+                  </pic:nvPicPr>
+                  <pic:blipFill>
+                    <a:blip r:embed="rId31"/>
+                    <a:stretch>
+                      <a:fillRect/>
+                    </a:stretch>
+                  </pic:blipFill>
+                  <pic:spPr>
+                    <a:xfrm>
+                      <a:off x="0" y="0"/>
+                      <a:ext cx="5760720" cy="3135630"/>
+                    </a:xfrm>
+                    <a:prstGeom prst="rect">
+                      <a:avLst/>
+                    </a:prstGeom>
+                  </pic:spPr>
+                </pic:pic>
+              </a:graphicData>
+            </a:graphic>
+          </wp:inline>
+        </w:drawing>
+      </w:r>
+    </w:p>
+    <w:p>
+      <w:r>
+        <w:t>Po kliknięciu Download file plik się pobiera</w:t>
+      </w:r>
+    </w:p>
+    <w:p>
+      <w:r>
+        <w:drawing>
+          <wp:inline distT="0" distB="0" distL="0" distR="0" wp14:anchorId="65D14904" wp14:editId="7B991181">
+            <wp:extent cx="5760720" cy="2153285"/>
+            <wp:effectExtent l="0" t="0" r="0" b="0"/>
+            <wp:docPr id="1446356756" name="Obraz 1"/>
+            <wp:cNvGraphicFramePr>
+              <a:graphicFrameLocks xmlns:a="http://schemas.openxmlformats.org/drawingml/2006/main" noChangeAspect="1"/>
+            </wp:cNvGraphicFramePr>
+            <a:graphic xmlns:a="http://schemas.openxmlformats.org/drawingml/2006/main">
+              <a:graphicData uri="http://schemas.openxmlformats.org/drawingml/2006/picture">
+                <pic:pic xmlns:pic="http://schemas.openxmlformats.org/drawingml/2006/picture">
+                  <pic:nvPicPr>
+                    <pic:cNvPr id="1446356756" name=""/>
+                    <pic:cNvPicPr/>
+                  </pic:nvPicPr>
+                  <pic:blipFill>
+                    <a:blip r:embed="rId32"/>
+                    <a:stretch>
+                      <a:fillRect/>
+                    </a:stretch>
+                  </pic:blipFill>
+                  <pic:spPr>
+                    <a:xfrm>
+                      <a:off x="0" y="0"/>
+                      <a:ext cx="5760720" cy="2153285"/>
+                    </a:xfrm>
+                    <a:prstGeom prst="rect">
+                      <a:avLst/>
+                    </a:prstGeom>
+                  </pic:spPr>
+                </pic:pic>
+              </a:graphicData>
+            </a:graphic>
+          </wp:inline>
+        </w:drawing>
+      </w:r>
+    </w:p>
+    <w:p>
+      <w:r>
+        <w:lastRenderedPageBreak/>
+        <w:drawing>
+          <wp:inline distT="0" distB="0" distL="0" distR="0" wp14:anchorId="50D88EAD" wp14:editId="1AE50339">
+            <wp:extent cx="5760720" cy="3276600"/>
+            <wp:effectExtent l="0" t="0" r="0" b="0"/>
+            <wp:docPr id="16088165" name="Obraz 1"/>
+            <wp:cNvGraphicFramePr>
+              <a:graphicFrameLocks xmlns:a="http://schemas.openxmlformats.org/drawingml/2006/main" noChangeAspect="1"/>
+            </wp:cNvGraphicFramePr>
+            <a:graphic xmlns:a="http://schemas.openxmlformats.org/drawingml/2006/main">
+              <a:graphicData uri="http://schemas.openxmlformats.org/drawingml/2006/picture">
+                <pic:pic xmlns:pic="http://schemas.openxmlformats.org/drawingml/2006/picture">
+                  <pic:nvPicPr>
+                    <pic:cNvPr id="16088165" name=""/>
+                    <pic:cNvPicPr/>
+                  </pic:nvPicPr>
+                  <pic:blipFill>
+                    <a:blip r:embed="rId33"/>
+                    <a:stretch>
+                      <a:fillRect/>
+                    </a:stretch>
+                  </pic:blipFill>
+                  <pic:spPr>
+                    <a:xfrm>
+                      <a:off x="0" y="0"/>
+                      <a:ext cx="5760720" cy="3276600"/>
+                    </a:xfrm>
+                    <a:prstGeom prst="rect">
+                      <a:avLst/>
+                    </a:prstGeom>
+                  </pic:spPr>
+                </pic:pic>
+              </a:graphicData>
+            </a:graphic>
+          </wp:inline>
+        </w:drawing>
+      </w:r>
+    </w:p>
+    <w:p>
+      <w:r>
+        <w:t>Po zalogowaniu na drugie konto mamy wiadomość od test w otrzymanych wiadomościach</w:t>
+      </w:r>
+    </w:p>
+    <w:p>
+      <w:r>
+        <w:drawing>
+          <wp:inline distT="0" distB="0" distL="0" distR="0" wp14:anchorId="20155E5C" wp14:editId="39395E7E">
+            <wp:extent cx="5760720" cy="2408555"/>
+            <wp:effectExtent l="0" t="0" r="0" b="0"/>
+            <wp:docPr id="582961594" name="Obraz 1"/>
+            <wp:cNvGraphicFramePr>
+              <a:graphicFrameLocks xmlns:a="http://schemas.openxmlformats.org/drawingml/2006/main" noChangeAspect="1"/>
+            </wp:cNvGraphicFramePr>
+            <a:graphic xmlns:a="http://schemas.openxmlformats.org/drawingml/2006/main">
+              <a:graphicData uri="http://schemas.openxmlformats.org/drawingml/2006/picture">
+                <pic:pic xmlns:pic="http://schemas.openxmlformats.org/drawingml/2006/picture">
+                  <pic:nvPicPr>
+                    <pic:cNvPr id="582961594" name=""/>
+                    <pic:cNvPicPr/>
+                  </pic:nvPicPr>
+                  <pic:blipFill>
+                    <a:blip r:embed="rId34"/>
+                    <a:stretch>
+                      <a:fillRect/>
+                    </a:stretch>
+                  </pic:blipFill>
+                  <pic:spPr>
+                    <a:xfrm>
+                      <a:off x="0" y="0"/>
+                      <a:ext cx="5760720" cy="2408555"/>
+                    </a:xfrm>
+                    <a:prstGeom prst="rect">
+                      <a:avLst/>
+                    </a:prstGeom>
+                  </pic:spPr>
+                </pic:pic>
+              </a:graphicData>
+            </a:graphic>
+          </wp:inline>
+        </w:drawing>
+      </w:r>
+    </w:p>
+    <w:p>
+      <w:r>
+        <w:t>I również plik pobiera się bez problemu</w:t>
+      </w:r>
+    </w:p>
+    <w:p/>
+    <w:p>
+      <w:r>
+        <w:t>Na ten moment skonfigurowana baza danych w RDS, frontend i backend w  Elastick Beanstalk oraz przechowywanie wysyłanych plików w S3</w:t>
       </w:r>
     </w:p>
     <w:sectPr>

</xml_diff>

<commit_message>
przechowywanie plików w s3
</commit_message>
<xml_diff>
--- a/projekt chmury 1.docx
+++ b/projekt chmury 1.docx
@@ -173,12 +173,32 @@
     <w:p/>
     <w:p>
       <w:r>
-        <w:t>Wszystko zdockerowane przed synchronizacją z AWS ^</w:t>
-      </w:r>
-    </w:p>
-    <w:p>
-      <w:r>
-        <w:t>Najpierw skupiłem się aby wszystko działało na localhoście, zanim zsynchronizuję projekt z aws</w:t>
+        <w:t xml:space="preserve">Wszystko </w:t>
+      </w:r>
+      <w:proofErr w:type="spellStart"/>
+      <w:r>
+        <w:t>zdockerowane</w:t>
+      </w:r>
+      <w:proofErr w:type="spellEnd"/>
+      <w:r>
+        <w:t xml:space="preserve"> przed synchronizacją z AWS ^</w:t>
+      </w:r>
+    </w:p>
+    <w:p>
+      <w:r>
+        <w:t xml:space="preserve">Najpierw skupiłem się aby wszystko działało na </w:t>
+      </w:r>
+      <w:proofErr w:type="spellStart"/>
+      <w:r>
+        <w:t>localhoście</w:t>
+      </w:r>
+      <w:proofErr w:type="spellEnd"/>
+      <w:r>
+        <w:t xml:space="preserve">, zanim zsynchronizuję projekt z </w:t>
+      </w:r>
+      <w:proofErr w:type="spellStart"/>
+      <w:r>
+        <w:t>aws</w:t>
       </w:r>
       <w:r>
         <w:t>’</w:t>
@@ -186,6 +206,7 @@
       <w:r>
         <w:t>em</w:t>
       </w:r>
+      <w:proofErr w:type="spellEnd"/>
     </w:p>
     <w:p>
       <w:r>
@@ -818,7 +839,15 @@
     </w:p>
     <w:p>
       <w:r>
-        <w:t>Po kliknięciu na przycisk download file</w:t>
+        <w:t xml:space="preserve">Po kliknięciu na przycisk </w:t>
+      </w:r>
+      <w:proofErr w:type="spellStart"/>
+      <w:r>
+        <w:t>download</w:t>
+      </w:r>
+      <w:proofErr w:type="spellEnd"/>
+      <w:r>
+        <w:t xml:space="preserve"> file</w:t>
       </w:r>
     </w:p>
     <w:p>
@@ -864,7 +893,15 @@
     <w:p/>
     <w:p>
       <w:r>
-        <w:t>Manualnie skonfigurowany aws:</w:t>
+        <w:t xml:space="preserve">Manualnie skonfigurowany </w:t>
+      </w:r>
+      <w:proofErr w:type="spellStart"/>
+      <w:r>
+        <w:t>aws</w:t>
+      </w:r>
+      <w:proofErr w:type="spellEnd"/>
+      <w:r>
+        <w:t>:</w:t>
       </w:r>
       <w:r>
         <w:drawing>
@@ -1066,13 +1103,37 @@
     </w:p>
     <w:p>
       <w:r>
-        <w:t xml:space="preserve">Działający frontend </w:t>
-      </w:r>
-      <w:r>
-        <w:t xml:space="preserve">i backend </w:t>
-      </w:r>
-      <w:r>
-        <w:t>na aws z linka</w:t>
+        <w:t xml:space="preserve">Działający </w:t>
+      </w:r>
+      <w:proofErr w:type="spellStart"/>
+      <w:r>
+        <w:t>frontend</w:t>
+      </w:r>
+      <w:proofErr w:type="spellEnd"/>
+      <w:r>
+        <w:t xml:space="preserve"> </w:t>
+      </w:r>
+      <w:r>
+        <w:t xml:space="preserve">i </w:t>
+      </w:r>
+      <w:proofErr w:type="spellStart"/>
+      <w:r>
+        <w:t>backend</w:t>
+      </w:r>
+      <w:proofErr w:type="spellEnd"/>
+      <w:r>
+        <w:t xml:space="preserve"> </w:t>
+      </w:r>
+      <w:r>
+        <w:t xml:space="preserve">na </w:t>
+      </w:r>
+      <w:proofErr w:type="spellStart"/>
+      <w:r>
+        <w:t>aws</w:t>
+      </w:r>
+      <w:proofErr w:type="spellEnd"/>
+      <w:r>
+        <w:t xml:space="preserve"> z linka</w:t>
       </w:r>
       <w:r>
         <w:t xml:space="preserve">, po zalogowaniu wysyłamy wiadomość do innego użytkownika (test do marek) </w:t>
@@ -1158,7 +1219,15 @@
     </w:p>
     <w:p>
       <w:r>
-        <w:t>Po kliknięciu Download file plik się pobiera</w:t>
+        <w:t xml:space="preserve">Po kliknięciu </w:t>
+      </w:r>
+      <w:proofErr w:type="spellStart"/>
+      <w:r>
+        <w:t>Download</w:t>
+      </w:r>
+      <w:proofErr w:type="spellEnd"/>
+      <w:r>
+        <w:t xml:space="preserve"> file plik się pobiera</w:t>
       </w:r>
     </w:p>
     <w:p>
@@ -1292,7 +1361,85 @@
     <w:p/>
     <w:p>
       <w:r>
-        <w:t>Na ten moment skonfigurowana baza danych w RDS, frontend i backend w  Elastick Beanstalk oraz przechowywanie wysyłanych plików w S3</w:t>
+        <w:t xml:space="preserve">Na ten moment skonfigurowana baza danych w RDS, </w:t>
+      </w:r>
+      <w:proofErr w:type="spellStart"/>
+      <w:r>
+        <w:t>frontend</w:t>
+      </w:r>
+      <w:proofErr w:type="spellEnd"/>
+      <w:r>
+        <w:t xml:space="preserve"> i </w:t>
+      </w:r>
+      <w:proofErr w:type="spellStart"/>
+      <w:r>
+        <w:t>backend</w:t>
+      </w:r>
+      <w:proofErr w:type="spellEnd"/>
+      <w:r>
+        <w:t xml:space="preserve"> w  </w:t>
+      </w:r>
+      <w:proofErr w:type="spellStart"/>
+      <w:r>
+        <w:t>Elastick</w:t>
+      </w:r>
+      <w:proofErr w:type="spellEnd"/>
+      <w:r>
+        <w:t xml:space="preserve"> </w:t>
+      </w:r>
+      <w:proofErr w:type="spellStart"/>
+      <w:r>
+        <w:t>Beanstalk</w:t>
+      </w:r>
+      <w:proofErr w:type="spellEnd"/>
+      <w:r>
+        <w:t xml:space="preserve"> oraz przechowywanie wysyłanych plików w S3</w:t>
+      </w:r>
+    </w:p>
+    <w:p/>
+    <w:p>
+      <w:r>
+        <w:t>Przesyłane pliki przechowują się w S3:</w:t>
+      </w:r>
+    </w:p>
+    <w:p>
+      <w:r>
+        <w:lastRenderedPageBreak/>
+        <w:drawing>
+          <wp:inline distT="0" distB="0" distL="0" distR="0" wp14:anchorId="3D3D31A9" wp14:editId="28227423">
+            <wp:extent cx="5760720" cy="1374775"/>
+            <wp:effectExtent l="0" t="0" r="0" b="0"/>
+            <wp:docPr id="737318092" name="Obraz 1"/>
+            <wp:cNvGraphicFramePr>
+              <a:graphicFrameLocks xmlns:a="http://schemas.openxmlformats.org/drawingml/2006/main" noChangeAspect="1"/>
+            </wp:cNvGraphicFramePr>
+            <a:graphic xmlns:a="http://schemas.openxmlformats.org/drawingml/2006/main">
+              <a:graphicData uri="http://schemas.openxmlformats.org/drawingml/2006/picture">
+                <pic:pic xmlns:pic="http://schemas.openxmlformats.org/drawingml/2006/picture">
+                  <pic:nvPicPr>
+                    <pic:cNvPr id="737318092" name=""/>
+                    <pic:cNvPicPr/>
+                  </pic:nvPicPr>
+                  <pic:blipFill>
+                    <a:blip r:embed="rId35"/>
+                    <a:stretch>
+                      <a:fillRect/>
+                    </a:stretch>
+                  </pic:blipFill>
+                  <pic:spPr>
+                    <a:xfrm>
+                      <a:off x="0" y="0"/>
+                      <a:ext cx="5760720" cy="1374775"/>
+                    </a:xfrm>
+                    <a:prstGeom prst="rect">
+                      <a:avLst/>
+                    </a:prstGeom>
+                  </pic:spPr>
+                </pic:pic>
+              </a:graphicData>
+            </a:graphic>
+          </wp:inline>
+        </w:drawing>
       </w:r>
     </w:p>
     <w:sectPr>

</xml_diff>